<commit_message>
had to fix my docx, final upload
</commit_message>
<xml_diff>
--- a/_word/2022-08-26-Resume.docx
+++ b/_word/2022-08-26-Resume.docx
@@ -296,7 +296,7 @@
           <w:rFonts w:ascii="Garamond" w:cs="Garamond" w:eastAsia="Garamond" w:hAnsi="Garamond"/>
           <w:rtl w:val="0"/>
         </w:rPr>
-        <w:t xml:space="preserve">Sophomore - 10th Grade</w:t>
+        <w:t xml:space="preserve">Junior - 11h Grade</w:t>
       </w:r>
     </w:p>
     <w:p>
@@ -320,7 +320,7 @@
           <w:rFonts w:ascii="Garamond" w:cs="Garamond" w:eastAsia="Garamond" w:hAnsi="Garamond"/>
           <w:rtl w:val="0"/>
         </w:rPr>
-        <w:t xml:space="preserve">Multiple AP Courses and Honors Classes: AP Chemistry, AP Calculus, Honors Humanities, etc.</w:t>
+        <w:t xml:space="preserve">Multiple AP Courses and Honors Classes: AP Physics, AP Calculus, Engineering, etc.</w:t>
       </w:r>
     </w:p>
     <w:p>

</xml_diff>